<commit_message>
youth development and mentoring
</commit_message>
<xml_diff>
--- a/_site/modules/introduction/docs/Intro_SelfAssessment.docx
+++ b/_site/modules/introduction/docs/Intro_SelfAssessment.docx
@@ -12,7 +12,7 @@
           <w:noProof/>
         </w:rPr>
         <w:drawing>
-          <wp:anchor distT="0" distB="0" distL="114300" distR="114300" simplePos="0" relativeHeight="251658240" behindDoc="1" locked="0" layoutInCell="1" allowOverlap="1" wp14:anchorId="1F7E0CA2">
+          <wp:anchor distT="0" distB="0" distL="114300" distR="114300" simplePos="0" relativeHeight="251658240" behindDoc="1" locked="0" layoutInCell="1" allowOverlap="1" wp14:anchorId="24E62409" wp14:editId="2C013F64">
             <wp:simplePos x="0" y="0"/>
             <wp:positionH relativeFrom="column">
               <wp:posOffset>1394355</wp:posOffset>
@@ -290,7 +290,6 @@
                 <w:sz w:val="28"/>
               </w:rPr>
             </w:pPr>
-            <w:bookmarkStart w:id="0" w:name="_GoBack" w:colFirst="0" w:colLast="0"/>
             <w:r>
               <w:rPr>
                 <w:b/>
@@ -302,7 +301,6 @@
           </w:p>
         </w:tc>
       </w:tr>
-      <w:bookmarkEnd w:id="0"/>
       <w:tr>
         <w:tc>
           <w:tcPr>
@@ -3591,8 +3589,10 @@
           </w:tcPr>
           <w:p>
             <w:r>
-              <w:t>I need a fourth example</w:t>
-            </w:r>
+              <w:t>Teens feel that their interests are valued by adults</w:t>
+            </w:r>
+            <w:bookmarkStart w:id="0" w:name="_GoBack"/>
+            <w:bookmarkEnd w:id="0"/>
           </w:p>
         </w:tc>
         <w:tc>
@@ -3973,15 +3973,7 @@
           </w:tcPr>
           <w:p>
             <w:r>
-              <w:t xml:space="preserve">Learning </w:t>
-            </w:r>
-            <w:proofErr w:type="gramStart"/>
-            <w:r>
-              <w:t>occurs</w:t>
-            </w:r>
-            <w:proofErr w:type="gramEnd"/>
-            <w:r>
-              <w:t xml:space="preserve"> and creations are shared across contexts</w:t>
+              <w:t>Learning occurs and creations are shared across contexts</w:t>
             </w:r>
           </w:p>
         </w:tc>

</xml_diff>